<commit_message>
Module description - convert to macro version #44
</commit_message>
<xml_diff>
--- a/templates/modul-description/Modulbeschreibung (Kurzform).docx
+++ b/templates/modul-description/Modulbeschreibung (Kurzform).docx
@@ -7,15 +7,8 @@
         <w:pStyle w:val="Titel"/>
       </w:pPr>
       <w:r>
-        <w:t>$</w:t>
+        <w:t>$scroll.title</w:t>
       </w:r>
-      <w:proofErr w:type="spellStart"/>
-      <w:proofErr w:type="gramStart"/>
-      <w:r>
-        <w:t>scroll.title</w:t>
-      </w:r>
-      <w:proofErr w:type="spellEnd"/>
-      <w:proofErr w:type="gramEnd"/>
     </w:p>
     <w:p>
       <w:pPr>
@@ -93,16 +86,32 @@
                               <w:rPr>
                                 <w:lang w:val="en-US"/>
                               </w:rPr>
-                              <w:t>$</w:t>
+                              <w:t>$scroll.pageproperty.(</w:t>
                             </w:r>
-                            <w:proofErr w:type="spellStart"/>
                             <w:r>
                               <w:rPr>
                                 <w:lang w:val="en-US"/>
                               </w:rPr>
-                              <w:t>scroll.modifier.fullName</w:t>
+                              <w:t>Autor</w:t>
                             </w:r>
-                            <w:proofErr w:type="spellEnd"/>
+                            <w:r>
+                              <w:rPr>
+                                <w:lang w:val="en-US"/>
+                              </w:rPr>
+                              <w:t>,</w:t>
+                            </w:r>
+                            <w:r>
+                              <w:rPr>
+                                <w:lang w:val="en-US"/>
+                              </w:rPr>
+                              <w:t>identification</w:t>
+                            </w:r>
+                            <w:r>
+                              <w:rPr>
+                                <w:lang w:val="en-US"/>
+                              </w:rPr>
+                              <w:t>)</w:t>
+                            </w:r>
                           </w:p>
                         </w:txbxContent>
                       </wps:txbx>
@@ -132,16 +141,32 @@
                         <w:rPr>
                           <w:lang w:val="en-US"/>
                         </w:rPr>
-                        <w:t>$</w:t>
+                        <w:t>$scroll.pageproperty.(</w:t>
                       </w:r>
-                      <w:proofErr w:type="spellStart"/>
                       <w:r>
                         <w:rPr>
                           <w:lang w:val="en-US"/>
                         </w:rPr>
-                        <w:t>scroll.modifier.fullName</w:t>
+                        <w:t>Autor</w:t>
                       </w:r>
-                      <w:proofErr w:type="spellEnd"/>
+                      <w:r>
+                        <w:rPr>
+                          <w:lang w:val="en-US"/>
+                        </w:rPr>
+                        <w:t>,</w:t>
+                      </w:r>
+                      <w:r>
+                        <w:rPr>
+                          <w:lang w:val="en-US"/>
+                        </w:rPr>
+                        <w:t>identification</w:t>
+                      </w:r>
+                      <w:r>
+                        <w:rPr>
+                          <w:lang w:val="en-US"/>
+                        </w:rPr>
+                        <w:t>)</w:t>
+                      </w:r>
                     </w:p>
                   </w:txbxContent>
                 </v:textbox>
@@ -214,7 +239,19 @@
                               <w:pStyle w:val="Inhaltssteuerelementtextbox"/>
                             </w:pPr>
                             <w:r>
-                              <w:t>$scroll.space.name</w:t>
+                              <w:t>$scroll.pageproperty.(</w:t>
+                            </w:r>
+                            <w:r>
+                              <w:t>Ausgabestelle</w:t>
+                            </w:r>
+                            <w:r>
+                              <w:t>,</w:t>
+                            </w:r>
+                            <w:r>
+                              <w:t>identification</w:t>
+                            </w:r>
+                            <w:r>
+                              <w:t>)</w:t>
                             </w:r>
                           </w:p>
                         </w:txbxContent>
@@ -238,7 +275,19 @@
                         <w:pStyle w:val="Inhaltssteuerelementtextbox"/>
                       </w:pPr>
                       <w:r>
-                        <w:t>$scroll.space.name</w:t>
+                        <w:t>$scroll.pageproperty.(</w:t>
+                      </w:r>
+                      <w:r>
+                        <w:t>Ausgabestelle</w:t>
+                      </w:r>
+                      <w:r>
+                        <w:t>,</w:t>
+                      </w:r>
+                      <w:r>
+                        <w:t>identification</w:t>
+                      </w:r>
+                      <w:r>
+                        <w:t>)</w:t>
                       </w:r>
                     </w:p>
                   </w:txbxContent>
@@ -312,7 +361,19 @@
                               <w:pStyle w:val="Inhaltssteuerelementtextbox"/>
                             </w:pPr>
                             <w:r>
-                              <w:t>$scroll.space.name</w:t>
+                              <w:t>$scroll.pageproperty.(</w:t>
+                            </w:r>
+                            <w:r>
+                              <w:t>Geltungsbereich</w:t>
+                            </w:r>
+                            <w:r>
+                              <w:t>,</w:t>
+                            </w:r>
+                            <w:r>
+                              <w:t>identification</w:t>
+                            </w:r>
+                            <w:r>
+                              <w:t>)</w:t>
                             </w:r>
                           </w:p>
                         </w:txbxContent>
@@ -336,7 +397,19 @@
                         <w:pStyle w:val="Inhaltssteuerelementtextbox"/>
                       </w:pPr>
                       <w:r>
-                        <w:t>$scroll.space.name</w:t>
+                        <w:t>$scroll.pageproperty.(</w:t>
+                      </w:r>
+                      <w:r>
+                        <w:t>Geltungsbereich</w:t>
+                      </w:r>
+                      <w:r>
+                        <w:t>,</w:t>
+                      </w:r>
+                      <w:r>
+                        <w:t>identification</w:t>
+                      </w:r>
+                      <w:r>
+                        <w:t>)</w:t>
                       </w:r>
                     </w:p>
                   </w:txbxContent>
@@ -407,7 +480,13 @@
                               <w:pStyle w:val="Inhaltssteuerelementtextbox"/>
                             </w:pPr>
                             <w:r>
-                              <w:t>Intern</w:t>
+                              <w:t>$scroll.pageproperty.(</w:t>
+                            </w:r>
+                            <w:r>
+                              <w:t>Klassifizierung</w:t>
+                            </w:r>
+                            <w:r>
+                              <w:t>,identification)</w:t>
                             </w:r>
                           </w:p>
                         </w:txbxContent>
@@ -431,7 +510,13 @@
                         <w:pStyle w:val="Inhaltssteuerelementtextbox"/>
                       </w:pPr>
                       <w:r>
-                        <w:t>Intern</w:t>
+                        <w:t>$scroll.pageproperty.(</w:t>
+                      </w:r>
+                      <w:r>
+                        <w:t>Klassifizierung</w:t>
+                      </w:r>
+                      <w:r>
+                        <w:t>,identification)</w:t>
                       </w:r>
                     </w:p>
                   </w:txbxContent>
@@ -502,15 +587,14 @@
                               <w:pStyle w:val="Inhaltssteuerelementtextbox"/>
                             </w:pPr>
                             <w:r>
-                              <w:t>$</w:t>
+                              <w:t>$scroll.pageproperty.(</w:t>
                             </w:r>
-                            <w:proofErr w:type="spellStart"/>
-                            <w:proofErr w:type="gramStart"/>
                             <w:r>
-                              <w:t>scroll.version</w:t>
+                              <w:t>Version</w:t>
                             </w:r>
-                            <w:proofErr w:type="spellEnd"/>
-                            <w:proofErr w:type="gramEnd"/>
+                            <w:r>
+                              <w:t>,identification)</w:t>
+                            </w:r>
                           </w:p>
                         </w:txbxContent>
                       </wps:txbx>
@@ -533,15 +617,14 @@
                         <w:pStyle w:val="Inhaltssteuerelementtextbox"/>
                       </w:pPr>
                       <w:r>
-                        <w:t>$</w:t>
+                        <w:t>$scroll.pageproperty.(</w:t>
                       </w:r>
-                      <w:proofErr w:type="spellStart"/>
-                      <w:proofErr w:type="gramStart"/>
                       <w:r>
-                        <w:t>scroll.version</w:t>
+                        <w:t>Version</w:t>
                       </w:r>
-                      <w:proofErr w:type="spellEnd"/>
-                      <w:proofErr w:type="gramEnd"/>
+                      <w:r>
+                        <w:t>,identification)</w:t>
+                      </w:r>
                     </w:p>
                   </w:txbxContent>
                 </v:textbox>
@@ -614,15 +697,16 @@
                               <w:pStyle w:val="Inhaltssteuerelementtextbox"/>
                             </w:pPr>
                             <w:r>
-                              <w:t>$</w:t>
+                              <w:t>$scroll.pageproperty.(</w:t>
                             </w:r>
-                            <w:proofErr w:type="spellStart"/>
-                            <w:proofErr w:type="gramStart"/>
                             <w:r>
-                              <w:t>scroll.modificationdate</w:t>
+                              <w:t>Ausgabedatum</w:t>
                             </w:r>
-                            <w:proofErr w:type="spellEnd"/>
-                            <w:proofErr w:type="gramEnd"/>
+                            <w:bookmarkStart w:id="0" w:name="_GoBack"/>
+                            <w:bookmarkEnd w:id="0"/>
+                            <w:r>
+                              <w:t>,identification)</w:t>
+                            </w:r>
                           </w:p>
                         </w:txbxContent>
                       </wps:txbx>
@@ -645,15 +729,16 @@
                         <w:pStyle w:val="Inhaltssteuerelementtextbox"/>
                       </w:pPr>
                       <w:r>
-                        <w:t>$</w:t>
+                        <w:t>$scroll.pageproperty.(</w:t>
                       </w:r>
-                      <w:proofErr w:type="spellStart"/>
-                      <w:proofErr w:type="gramStart"/>
                       <w:r>
-                        <w:t>scroll.modificationdate</w:t>
+                        <w:t>Ausgabedatum</w:t>
                       </w:r>
-                      <w:proofErr w:type="spellEnd"/>
-                      <w:proofErr w:type="gramEnd"/>
+                      <w:bookmarkStart w:id="1" w:name="_GoBack"/>
+                      <w:bookmarkEnd w:id="1"/>
+                      <w:r>
+                        <w:t>,identification)</w:t>
+                      </w:r>
                     </w:p>
                   </w:txbxContent>
                 </v:textbox>
@@ -686,9 +771,9 @@
           <w:docGrid w:linePitch="299"/>
         </w:sectPr>
       </w:pPr>
-      <w:bookmarkStart w:id="0" w:name="_Toc487631479"/>
+      <w:bookmarkStart w:id="2" w:name="_Toc487631479"/>
     </w:p>
-    <w:bookmarkEnd w:id="0"/>
+    <w:bookmarkEnd w:id="2"/>
     <w:p>
       <w:pPr>
         <w:pStyle w:val="berschriftohneIndex"/>
@@ -750,17 +835,8 @@
           </w:tcPr>
           <w:p>
             <w:r>
-              <w:t>$</w:t>
-            </w:r>
-            <w:proofErr w:type="spellStart"/>
-            <w:r>
-              <w:t>scroll.pageproperty</w:t>
-            </w:r>
-            <w:proofErr w:type="spellEnd"/>
-            <w:r>
-              <w:t>.(</w:t>
-            </w:r>
-            <w:proofErr w:type="spellStart"/>
+              <w:t>$scroll.pageproperty.(</w:t>
+            </w:r>
             <w:r>
               <w:t>N</w:t>
             </w:r>
@@ -768,11 +844,7 @@
               <w:t>ame</w:t>
             </w:r>
             <w:r>
-              <w:t>,module</w:t>
-            </w:r>
-            <w:proofErr w:type="spellEnd"/>
-            <w:r>
-              <w:t>)</w:t>
+              <w:t>,module)</w:t>
             </w:r>
           </w:p>
         </w:tc>
@@ -805,26 +877,13 @@
           </w:tcPr>
           <w:p>
             <w:r>
-              <w:t>$</w:t>
-            </w:r>
-            <w:proofErr w:type="spellStart"/>
-            <w:r>
-              <w:t>scroll.pageproperty</w:t>
-            </w:r>
-            <w:proofErr w:type="spellEnd"/>
-            <w:r>
-              <w:t>.(</w:t>
-            </w:r>
-            <w:proofErr w:type="spellStart"/>
+              <w:t>$scroll.pageproperty.(</w:t>
+            </w:r>
             <w:r>
               <w:t>K</w:t>
             </w:r>
             <w:r>
-              <w:t>ürzel,module</w:t>
-            </w:r>
-            <w:proofErr w:type="spellEnd"/>
-            <w:r>
-              <w:t>)</w:t>
+              <w:t>ürzel,module)</w:t>
             </w:r>
           </w:p>
         </w:tc>
@@ -857,28 +916,7 @@
               <w:rPr>
                 <w:lang w:val="en-US"/>
               </w:rPr>
-              <w:t>$</w:t>
-            </w:r>
-            <w:proofErr w:type="spellStart"/>
-            <w:r>
-              <w:rPr>
-                <w:lang w:val="en-US"/>
-              </w:rPr>
-              <w:t>scroll.pageproperty</w:t>
-            </w:r>
-            <w:proofErr w:type="spellEnd"/>
-            <w:r>
-              <w:rPr>
-                <w:lang w:val="en-US"/>
-              </w:rPr>
-              <w:t>.(ECTS-</w:t>
-            </w:r>
-            <w:proofErr w:type="spellStart"/>
-            <w:r>
-              <w:rPr>
-                <w:lang w:val="en-US"/>
-              </w:rPr>
-              <w:t>Punkte</w:t>
+              <w:t>$scroll.pageproperty.(ECTS-Punkte</w:t>
             </w:r>
             <w:r>
               <w:rPr>
@@ -886,7 +924,6 @@
               </w:rPr>
               <w:t>,module</w:t>
             </w:r>
-            <w:proofErr w:type="spellEnd"/>
             <w:r>
               <w:rPr>
                 <w:lang w:val="en-US"/>
@@ -924,17 +961,8 @@
               <w:spacing w:before="120" w:after="120"/>
             </w:pPr>
             <w:r>
-              <w:t>$</w:t>
-            </w:r>
-            <w:proofErr w:type="spellStart"/>
-            <w:r>
-              <w:t>scroll.pageproperty</w:t>
-            </w:r>
-            <w:proofErr w:type="spellEnd"/>
-            <w:r>
-              <w:t>.(</w:t>
-            </w:r>
-            <w:proofErr w:type="spellStart"/>
+              <w:t>$scroll.pageproperty.(</w:t>
+            </w:r>
             <w:r>
               <w:t>T</w:t>
             </w:r>
@@ -944,7 +972,6 @@
             <w:r>
               <w:t>,module</w:t>
             </w:r>
-            <w:proofErr w:type="spellEnd"/>
             <w:r>
               <w:t>)</w:t>
             </w:r>
@@ -979,30 +1006,17 @@
               <w:spacing w:before="120" w:after="120"/>
             </w:pPr>
             <w:r>
-              <w:t>$</w:t>
-            </w:r>
-            <w:proofErr w:type="spellStart"/>
-            <w:r>
-              <w:t>scroll.pageproperty</w:t>
-            </w:r>
-            <w:proofErr w:type="spellEnd"/>
-            <w:r>
-              <w:t>.(</w:t>
+              <w:t>$scroll.pageproperty.(</w:t>
             </w:r>
             <w:r>
               <w:t>V</w:t>
             </w:r>
             <w:r>
-              <w:t>erantwortliche/</w:t>
-            </w:r>
-            <w:proofErr w:type="spellStart"/>
-            <w:r>
-              <w:t>r</w:t>
+              <w:t>erantwortliche/r</w:t>
             </w:r>
             <w:r>
               <w:t>,module</w:t>
             </w:r>
-            <w:proofErr w:type="spellEnd"/>
             <w:r>
               <w:t>)</w:t>
             </w:r>
@@ -1038,24 +1052,14 @@
               </w:rPr>
             </w:pPr>
             <w:r>
-              <w:t>$</w:t>
-            </w:r>
-            <w:proofErr w:type="spellStart"/>
-            <w:r>
-              <w:t>scroll.pageproperty</w:t>
-            </w:r>
-            <w:proofErr w:type="spellEnd"/>
-            <w:r>
-              <w:t>.(</w:t>
-            </w:r>
-            <w:proofErr w:type="spellStart"/>
+              <w:t>$scroll.pageproperty.(</w:t>
+            </w:r>
             <w:r>
               <w:t>Leitidee</w:t>
             </w:r>
             <w:r>
               <w:t>,module</w:t>
             </w:r>
-            <w:proofErr w:type="spellEnd"/>
             <w:r>
               <w:t>)</w:t>
             </w:r>
@@ -1091,17 +1095,8 @@
               <w:spacing w:before="120" w:after="120"/>
             </w:pPr>
             <w:r>
-              <w:t>$</w:t>
-            </w:r>
-            <w:proofErr w:type="spellStart"/>
-            <w:r>
-              <w:t>scroll.pageproperty</w:t>
-            </w:r>
-            <w:proofErr w:type="spellEnd"/>
-            <w:r>
-              <w:t>.(</w:t>
-            </w:r>
-            <w:proofErr w:type="spellStart"/>
+              <w:t>$scroll.pageproperty.(</w:t>
+            </w:r>
             <w:r>
               <w:t>V</w:t>
             </w:r>
@@ -1109,11 +1104,7 @@
               <w:t>oraussetzungen</w:t>
             </w:r>
             <w:r>
-              <w:t>,module</w:t>
-            </w:r>
-            <w:proofErr w:type="spellEnd"/>
-            <w:r>
-              <w:t>)</w:t>
+              <w:t>,module)</w:t>
             </w:r>
           </w:p>
         </w:tc>
@@ -1144,24 +1135,11 @@
               <w:spacing w:before="120" w:after="120"/>
             </w:pPr>
             <w:r>
-              <w:t>$</w:t>
-            </w:r>
-            <w:proofErr w:type="spellStart"/>
-            <w:r>
-              <w:t>scroll.pageproperty</w:t>
-            </w:r>
-            <w:proofErr w:type="spellEnd"/>
-            <w:r>
-              <w:t>.(</w:t>
-            </w:r>
-            <w:proofErr w:type="spellStart"/>
-            <w:r>
-              <w:t>Lernergebnisse</w:t>
+              <w:t>$scroll.pageproperty.(Lernergebnisse</w:t>
             </w:r>
             <w:r>
               <w:t>,module</w:t>
             </w:r>
-            <w:proofErr w:type="spellEnd"/>
             <w:r>
               <w:t>)</w:t>
             </w:r>
@@ -1194,24 +1172,14 @@
               <w:spacing w:before="120" w:after="120"/>
             </w:pPr>
             <w:r>
-              <w:t>$</w:t>
-            </w:r>
-            <w:proofErr w:type="spellStart"/>
-            <w:r>
-              <w:t>scroll.pageproperty</w:t>
-            </w:r>
-            <w:proofErr w:type="spellEnd"/>
-            <w:r>
-              <w:t>.(</w:t>
-            </w:r>
-            <w:proofErr w:type="spellStart"/>
+              <w:t>$scroll.pageproperty.(</w:t>
+            </w:r>
             <w:r>
               <w:t>Leistungsnachweis</w:t>
             </w:r>
             <w:r>
               <w:t>,module</w:t>
             </w:r>
-            <w:proofErr w:type="spellEnd"/>
             <w:r>
               <w:t>)</w:t>
             </w:r>
@@ -1231,8 +1199,6 @@
             <w:r>
               <w:t>Nachprüfung</w:t>
             </w:r>
-            <w:bookmarkStart w:id="1" w:name="_GoBack"/>
-            <w:bookmarkEnd w:id="1"/>
           </w:p>
         </w:tc>
         <w:tc>
@@ -1246,23 +1212,7 @@
               <w:spacing w:before="120" w:after="120"/>
             </w:pPr>
             <w:r>
-              <w:t>$</w:t>
-            </w:r>
-            <w:proofErr w:type="spellStart"/>
-            <w:r>
-              <w:t>scroll.pageproperty</w:t>
-            </w:r>
-            <w:proofErr w:type="spellEnd"/>
-            <w:r>
-              <w:t>.(</w:t>
-            </w:r>
-            <w:proofErr w:type="spellStart"/>
-            <w:r>
-              <w:t>Nachprüfung,module</w:t>
-            </w:r>
-            <w:proofErr w:type="spellEnd"/>
-            <w:r>
-              <w:t>)</w:t>
+              <w:t>$scroll.pageproperty.(Nachprüfung,module)</w:t>
             </w:r>
           </w:p>
         </w:tc>
@@ -1315,15 +1265,7 @@
               <w:spacing w:before="120" w:after="120"/>
             </w:pPr>
             <w:r>
-              <w:t>$</w:t>
-            </w:r>
-            <w:proofErr w:type="spellStart"/>
-            <w:r>
-              <w:t>scroll.pageproperty</w:t>
-            </w:r>
-            <w:proofErr w:type="spellEnd"/>
-            <w:r>
-              <w:t>.(Unterrichtsprache</w:t>
+              <w:t>$scroll.pageproperty.(Unterrichtsprache</w:t>
             </w:r>
             <w:r>
               <w:t>,course1</w:t>
@@ -1358,15 +1300,7 @@
               <w:spacing w:before="120" w:after="120"/>
             </w:pPr>
             <w:r>
-              <w:t>$</w:t>
-            </w:r>
-            <w:proofErr w:type="spellStart"/>
-            <w:r>
-              <w:t>scroll.pageproperty</w:t>
-            </w:r>
-            <w:proofErr w:type="spellEnd"/>
-            <w:r>
-              <w:t>.(Inhalte</w:t>
+              <w:t>$scroll.pageproperty.(Inhalte</w:t>
             </w:r>
             <w:r>
               <w:t>,course1</w:t>
@@ -1407,21 +1341,7 @@
               <w:rPr>
                 <w:lang w:val="en-US"/>
               </w:rPr>
-              <w:t>$</w:t>
-            </w:r>
-            <w:proofErr w:type="spellStart"/>
-            <w:r>
-              <w:rPr>
-                <w:lang w:val="en-US"/>
-              </w:rPr>
-              <w:t>scroll.pageproperty</w:t>
-            </w:r>
-            <w:proofErr w:type="spellEnd"/>
-            <w:r>
-              <w:rPr>
-                <w:lang w:val="en-US"/>
-              </w:rPr>
-              <w:t>.(Lehr- und Lernmethoden</w:t>
+              <w:t>$scroll.pageproperty.(Lehr- und Lernmethoden</w:t>
             </w:r>
             <w:r>
               <w:rPr>
@@ -1465,15 +1385,7 @@
               <w:spacing w:before="120" w:after="120"/>
             </w:pPr>
             <w:r>
-              <w:t>$</w:t>
-            </w:r>
-            <w:proofErr w:type="spellStart"/>
-            <w:r>
-              <w:t>scroll.pageproperty</w:t>
-            </w:r>
-            <w:proofErr w:type="spellEnd"/>
-            <w:r>
-              <w:t>.(</w:t>
+              <w:t>$scroll.pageproperty.(</w:t>
             </w:r>
             <w:r>
               <w:t>S</w:t>
@@ -1514,15 +1426,7 @@
               <w:spacing w:before="120" w:after="120"/>
             </w:pPr>
             <w:r>
-              <w:t>$</w:t>
-            </w:r>
-            <w:proofErr w:type="spellStart"/>
-            <w:r>
-              <w:t>scroll.pageproperty</w:t>
-            </w:r>
-            <w:proofErr w:type="spellEnd"/>
-            <w:r>
-              <w:t>.(Literatur</w:t>
+              <w:t>$scroll.pageproperty.(Literatur</w:t>
             </w:r>
             <w:r>
               <w:t>,course1</w:t>
@@ -1662,25 +1566,23 @@
         <w:color w:val="000000" w:themeColor="text1"/>
         <w:sz w:val="16"/>
       </w:rPr>
-      <w:t>$</w:t>
-    </w:r>
-    <w:proofErr w:type="spellStart"/>
+      <w:t>$scroll.version</w:t>
+    </w:r>
     <w:r>
       <w:rPr>
         <w:rStyle w:val="Platzhaltertext"/>
         <w:color w:val="000000" w:themeColor="text1"/>
         <w:sz w:val="16"/>
       </w:rPr>
-      <w:t>scroll.version</w:t>
-    </w:r>
-    <w:proofErr w:type="spellEnd"/>
+      <w:tab/>
+    </w:r>
     <w:r>
       <w:rPr>
         <w:rStyle w:val="Platzhaltertext"/>
         <w:color w:val="000000" w:themeColor="text1"/>
         <w:sz w:val="16"/>
       </w:rPr>
-      <w:tab/>
+      <w:t>Ausgabedatum:</w:t>
     </w:r>
     <w:r>
       <w:rPr>
@@ -1688,7 +1590,7 @@
         <w:color w:val="000000" w:themeColor="text1"/>
         <w:sz w:val="16"/>
       </w:rPr>
-      <w:t>Ausgabedatum:</w:t>
+      <w:t xml:space="preserve"> </w:t>
     </w:r>
     <w:r>
       <w:rPr>
@@ -1696,26 +1598,8 @@
         <w:color w:val="000000" w:themeColor="text1"/>
         <w:sz w:val="16"/>
       </w:rPr>
-      <w:t xml:space="preserve"> </w:t>
-    </w:r>
-    <w:r>
-      <w:rPr>
-        <w:rStyle w:val="Platzhaltertext"/>
-        <w:color w:val="000000" w:themeColor="text1"/>
-        <w:sz w:val="16"/>
-      </w:rPr>
-      <w:t>$</w:t>
-    </w:r>
-    <w:proofErr w:type="spellStart"/>
-    <w:r>
-      <w:rPr>
-        <w:rStyle w:val="Platzhaltertext"/>
-        <w:color w:val="000000" w:themeColor="text1"/>
-        <w:sz w:val="16"/>
-      </w:rPr>
-      <w:t>scroll.modificationdate</w:t>
-    </w:r>
-    <w:proofErr w:type="spellEnd"/>
+      <w:t>$scroll.modificationdate</w:t>
+    </w:r>
     <w:r>
       <w:rPr>
         <w:rStyle w:val="Inhaltssteuerelemente"/>
@@ -1908,7 +1792,6 @@
         </wp:anchor>
       </w:drawing>
     </w:r>
-    <w:proofErr w:type="spellStart"/>
     <w:r>
       <w:rPr>
         <w:rStyle w:val="Platzhaltertext"/>
@@ -1916,9 +1799,8 @@
         <w:sz w:val="16"/>
         <w:lang w:val="it-CH"/>
       </w:rPr>
-      <w:t>Fachhochschule</w:t>
-    </w:r>
-    <w:proofErr w:type="spellEnd"/>
+      <w:t>Fachhochschule Graubünden</w:t>
+    </w:r>
     <w:r>
       <w:rPr>
         <w:rStyle w:val="Platzhaltertext"/>
@@ -1926,9 +1808,8 @@
         <w:sz w:val="16"/>
         <w:lang w:val="it-CH"/>
       </w:rPr>
-      <w:t xml:space="preserve"> </w:t>
-    </w:r>
-    <w:proofErr w:type="spellStart"/>
+      <w:br/>
+    </w:r>
     <w:r>
       <w:rPr>
         <w:rStyle w:val="Platzhaltertext"/>
@@ -1936,9 +1817,8 @@
         <w:sz w:val="16"/>
         <w:lang w:val="it-CH"/>
       </w:rPr>
-      <w:t>Graubünden</w:t>
-    </w:r>
-    <w:proofErr w:type="spellEnd"/>
+      <w:t>Scola auta spezialisada dal Grischun</w:t>
+    </w:r>
     <w:r>
       <w:rPr>
         <w:rStyle w:val="Platzhaltertext"/>
@@ -1955,9 +1835,8 @@
         <w:sz w:val="16"/>
         <w:lang w:val="it-CH"/>
       </w:rPr>
-      <w:t xml:space="preserve">Scola </w:t>
-    </w:r>
-    <w:proofErr w:type="spellStart"/>
+      <w:t>Scuola universitaria professionale dei Grigioni</w:t>
+    </w:r>
     <w:r>
       <w:rPr>
         <w:rStyle w:val="Platzhaltertext"/>
@@ -1965,147 +1844,9 @@
         <w:sz w:val="16"/>
         <w:lang w:val="it-CH"/>
       </w:rPr>
-      <w:t>auta</w:t>
-    </w:r>
-    <w:proofErr w:type="spellEnd"/>
-    <w:r>
-      <w:rPr>
-        <w:rStyle w:val="Platzhaltertext"/>
-        <w:color w:val="000000" w:themeColor="text1"/>
-        <w:sz w:val="16"/>
-        <w:lang w:val="it-CH"/>
-      </w:rPr>
-      <w:t xml:space="preserve"> </w:t>
-    </w:r>
-    <w:proofErr w:type="spellStart"/>
-    <w:r>
-      <w:rPr>
-        <w:rStyle w:val="Platzhaltertext"/>
-        <w:color w:val="000000" w:themeColor="text1"/>
-        <w:sz w:val="16"/>
-        <w:lang w:val="it-CH"/>
-      </w:rPr>
-      <w:t>spezialisada</w:t>
-    </w:r>
-    <w:proofErr w:type="spellEnd"/>
-    <w:r>
-      <w:rPr>
-        <w:rStyle w:val="Platzhaltertext"/>
-        <w:color w:val="000000" w:themeColor="text1"/>
-        <w:sz w:val="16"/>
-        <w:lang w:val="it-CH"/>
-      </w:rPr>
-      <w:t xml:space="preserve"> dal </w:t>
-    </w:r>
-    <w:proofErr w:type="spellStart"/>
-    <w:r>
-      <w:rPr>
-        <w:rStyle w:val="Platzhaltertext"/>
-        <w:color w:val="000000" w:themeColor="text1"/>
-        <w:sz w:val="16"/>
-        <w:lang w:val="it-CH"/>
-      </w:rPr>
-      <w:t>Grischun</w:t>
-    </w:r>
-    <w:proofErr w:type="spellEnd"/>
-    <w:r>
-      <w:rPr>
-        <w:rStyle w:val="Platzhaltertext"/>
-        <w:color w:val="000000" w:themeColor="text1"/>
-        <w:sz w:val="16"/>
-        <w:lang w:val="it-CH"/>
-      </w:rPr>
       <w:br/>
-    </w:r>
-    <w:r>
-      <w:rPr>
-        <w:rStyle w:val="Platzhaltertext"/>
-        <w:color w:val="000000" w:themeColor="text1"/>
-        <w:sz w:val="16"/>
-        <w:lang w:val="it-CH"/>
-      </w:rPr>
-      <w:t>Scuola universitaria professionale dei Grigioni</w:t>
-    </w:r>
-    <w:r>
-      <w:rPr>
-        <w:rStyle w:val="Platzhaltertext"/>
-        <w:color w:val="000000" w:themeColor="text1"/>
-        <w:sz w:val="16"/>
-        <w:lang w:val="it-CH"/>
-      </w:rPr>
-      <w:br/>
-    </w:r>
-    <w:proofErr w:type="spellStart"/>
-    <w:r>
-      <w:rPr>
-        <w:rStyle w:val="Platzhaltertext"/>
-        <w:color w:val="000000" w:themeColor="text1"/>
-        <w:sz w:val="16"/>
-        <w:lang w:val="it-CH"/>
-      </w:rPr>
-      <w:t>University</w:t>
-    </w:r>
-    <w:proofErr w:type="spellEnd"/>
-    <w:r>
-      <w:rPr>
-        <w:rStyle w:val="Platzhaltertext"/>
-        <w:color w:val="000000" w:themeColor="text1"/>
-        <w:sz w:val="16"/>
-        <w:lang w:val="it-CH"/>
-      </w:rPr>
-      <w:t xml:space="preserve"> of </w:t>
-    </w:r>
-    <w:proofErr w:type="spellStart"/>
-    <w:r>
-      <w:rPr>
-        <w:rStyle w:val="Platzhaltertext"/>
-        <w:color w:val="000000" w:themeColor="text1"/>
-        <w:sz w:val="16"/>
-        <w:lang w:val="it-CH"/>
-      </w:rPr>
-      <w:t>Applied</w:t>
-    </w:r>
-    <w:proofErr w:type="spellEnd"/>
-    <w:r>
-      <w:rPr>
-        <w:rStyle w:val="Platzhaltertext"/>
-        <w:color w:val="000000" w:themeColor="text1"/>
-        <w:sz w:val="16"/>
-        <w:lang w:val="it-CH"/>
-      </w:rPr>
-      <w:t xml:space="preserve"> </w:t>
-    </w:r>
-    <w:proofErr w:type="spellStart"/>
-    <w:r>
-      <w:rPr>
-        <w:rStyle w:val="Platzhaltertext"/>
-        <w:color w:val="000000" w:themeColor="text1"/>
-        <w:sz w:val="16"/>
-        <w:lang w:val="it-CH"/>
-      </w:rPr>
-      <w:t>Sciences</w:t>
-    </w:r>
-    <w:proofErr w:type="spellEnd"/>
-    <w:r>
-      <w:rPr>
-        <w:rStyle w:val="Platzhaltertext"/>
-        <w:color w:val="000000" w:themeColor="text1"/>
-        <w:sz w:val="16"/>
-        <w:lang w:val="it-CH"/>
-      </w:rPr>
-      <w:t xml:space="preserve"> of the </w:t>
-    </w:r>
-    <w:proofErr w:type="spellStart"/>
-    <w:r>
-      <w:rPr>
-        <w:rStyle w:val="Platzhaltertext"/>
-        <w:color w:val="000000" w:themeColor="text1"/>
-        <w:sz w:val="16"/>
-        <w:lang w:val="it-CH"/>
-      </w:rPr>
-      <w:t>Grisons</w:t>
-    </w:r>
-    <w:proofErr w:type="spellEnd"/>
+      <w:t>University of Applied Sciences of the Grisons</w:t>
+    </w:r>
     <w:r>
       <w:rPr>
         <w:rStyle w:val="Inhaltssteuerelemente"/>
@@ -2262,25 +2003,23 @@
         <w:color w:val="000000" w:themeColor="text1"/>
         <w:sz w:val="16"/>
       </w:rPr>
-      <w:t>$</w:t>
-    </w:r>
-    <w:proofErr w:type="spellStart"/>
+      <w:t>$scroll.version</w:t>
+    </w:r>
     <w:r>
       <w:rPr>
         <w:rStyle w:val="Platzhaltertext"/>
         <w:color w:val="000000" w:themeColor="text1"/>
         <w:sz w:val="16"/>
       </w:rPr>
-      <w:t>scroll.version</w:t>
-    </w:r>
-    <w:proofErr w:type="spellEnd"/>
+      <w:ptab w:relativeTo="margin" w:alignment="center" w:leader="none"/>
+    </w:r>
     <w:r>
       <w:rPr>
         <w:rStyle w:val="Platzhaltertext"/>
         <w:color w:val="000000" w:themeColor="text1"/>
         <w:sz w:val="16"/>
       </w:rPr>
-      <w:ptab w:relativeTo="margin" w:alignment="center" w:leader="none"/>
+      <w:t>Ausgabedatum:</w:t>
     </w:r>
     <w:r>
       <w:rPr>
@@ -2288,7 +2027,7 @@
         <w:color w:val="000000" w:themeColor="text1"/>
         <w:sz w:val="16"/>
       </w:rPr>
-      <w:t>Ausgabedatum:</w:t>
+      <w:t xml:space="preserve"> </w:t>
     </w:r>
     <w:r>
       <w:rPr>
@@ -2296,26 +2035,8 @@
         <w:color w:val="000000" w:themeColor="text1"/>
         <w:sz w:val="16"/>
       </w:rPr>
-      <w:t xml:space="preserve"> </w:t>
-    </w:r>
-    <w:r>
-      <w:rPr>
-        <w:rStyle w:val="Platzhaltertext"/>
-        <w:color w:val="000000" w:themeColor="text1"/>
-        <w:sz w:val="16"/>
-      </w:rPr>
-      <w:t>$</w:t>
-    </w:r>
-    <w:proofErr w:type="spellStart"/>
-    <w:r>
-      <w:rPr>
-        <w:rStyle w:val="Platzhaltertext"/>
-        <w:color w:val="000000" w:themeColor="text1"/>
-        <w:sz w:val="16"/>
-      </w:rPr>
-      <w:t>scroll.modificationdate</w:t>
-    </w:r>
-    <w:proofErr w:type="spellEnd"/>
+      <w:t>$scroll.modificationdate</w:t>
+    </w:r>
     <w:r>
       <w:rPr>
         <w:rStyle w:val="Inhaltssteuerelemente"/>
@@ -2551,25 +2272,23 @@
         <w:color w:val="000000" w:themeColor="text1"/>
         <w:sz w:val="16"/>
       </w:rPr>
-      <w:t>$</w:t>
-    </w:r>
-    <w:proofErr w:type="spellStart"/>
+      <w:t xml:space="preserve">$scroll.version </w:t>
+    </w:r>
     <w:r>
       <w:rPr>
         <w:rStyle w:val="Platzhaltertext"/>
         <w:color w:val="000000" w:themeColor="text1"/>
         <w:sz w:val="16"/>
       </w:rPr>
-      <w:t>scroll.version</w:t>
-    </w:r>
-    <w:proofErr w:type="spellEnd"/>
+      <w:ptab w:relativeTo="margin" w:alignment="center" w:leader="none"/>
+    </w:r>
     <w:r>
       <w:rPr>
         <w:rStyle w:val="Platzhaltertext"/>
         <w:color w:val="000000" w:themeColor="text1"/>
         <w:sz w:val="16"/>
       </w:rPr>
-      <w:t xml:space="preserve"> </w:t>
+      <w:ptab w:relativeTo="margin" w:alignment="right" w:leader="none"/>
     </w:r>
     <w:r>
       <w:rPr>
@@ -2577,7 +2296,7 @@
         <w:color w:val="000000" w:themeColor="text1"/>
         <w:sz w:val="16"/>
       </w:rPr>
-      <w:ptab w:relativeTo="margin" w:alignment="center" w:leader="none"/>
+      <w:br/>
     </w:r>
     <w:r>
       <w:rPr>
@@ -2585,7 +2304,7 @@
         <w:color w:val="000000" w:themeColor="text1"/>
         <w:sz w:val="16"/>
       </w:rPr>
-      <w:ptab w:relativeTo="margin" w:alignment="right" w:leader="none"/>
+      <w:ptab w:relativeTo="margin" w:alignment="left" w:leader="none"/>
     </w:r>
     <w:r>
       <w:rPr>
@@ -2593,7 +2312,7 @@
         <w:color w:val="000000" w:themeColor="text1"/>
         <w:sz w:val="16"/>
       </w:rPr>
-      <w:br/>
+      <w:t>Ausgabedatum:</w:t>
     </w:r>
     <w:r>
       <w:rPr>
@@ -2601,34 +2320,8 @@
         <w:color w:val="000000" w:themeColor="text1"/>
         <w:sz w:val="16"/>
       </w:rPr>
-      <w:ptab w:relativeTo="margin" w:alignment="left" w:leader="none"/>
-    </w:r>
-    <w:r>
-      <w:rPr>
-        <w:rStyle w:val="Platzhaltertext"/>
-        <w:color w:val="000000" w:themeColor="text1"/>
-        <w:sz w:val="16"/>
-      </w:rPr>
-      <w:t>Ausgabedatum:</w:t>
-    </w:r>
-    <w:r>
-      <w:rPr>
-        <w:rStyle w:val="Platzhaltertext"/>
-        <w:color w:val="000000" w:themeColor="text1"/>
-        <w:sz w:val="16"/>
-      </w:rPr>
-      <w:t xml:space="preserve"> $</w:t>
-    </w:r>
-    <w:proofErr w:type="spellStart"/>
-    <w:r>
-      <w:rPr>
-        <w:rStyle w:val="Platzhaltertext"/>
-        <w:color w:val="000000" w:themeColor="text1"/>
-        <w:sz w:val="16"/>
-      </w:rPr>
-      <w:t>scroll.modificationdate</w:t>
-    </w:r>
-    <w:proofErr w:type="spellEnd"/>
+      <w:t xml:space="preserve"> $scroll.modificationdate</w:t>
+    </w:r>
     <w:r>
       <w:rPr>
         <w:rStyle w:val="Platzhaltertext"/>
@@ -2824,18 +2517,8 @@
       <w:rPr>
         <w:rStyle w:val="Inhaltssteuerelemente"/>
       </w:rPr>
-      <w:t>$</w:t>
-    </w:r>
-    <w:proofErr w:type="spellStart"/>
-    <w:proofErr w:type="gramStart"/>
-    <w:r>
-      <w:rPr>
-        <w:rStyle w:val="Inhaltssteuerelemente"/>
-      </w:rPr>
-      <w:t>scroll.title</w:t>
-    </w:r>
-    <w:proofErr w:type="spellEnd"/>
-    <w:proofErr w:type="gramEnd"/>
+      <w:t>$scroll.title</w:t>
+    </w:r>
   </w:p>
   <w:p>
     <w:pPr>
@@ -3386,61 +3069,7 @@
         <w:szCs w:val="16"/>
         <w:lang w:val="it-CH"/>
       </w:rPr>
-      <w:t xml:space="preserve">innovativa scola </w:t>
-    </w:r>
-    <w:proofErr w:type="spellStart"/>
-    <w:r>
-      <w:rPr>
-        <w:sz w:val="16"/>
-        <w:szCs w:val="16"/>
-        <w:lang w:val="it-CH"/>
-      </w:rPr>
-      <w:t>universitara</w:t>
-    </w:r>
-    <w:proofErr w:type="spellEnd"/>
-    <w:r>
-      <w:rPr>
-        <w:sz w:val="16"/>
-        <w:szCs w:val="16"/>
-        <w:lang w:val="it-CH"/>
-      </w:rPr>
-      <w:t xml:space="preserve"> </w:t>
-    </w:r>
-    <w:proofErr w:type="spellStart"/>
-    <w:r>
-      <w:rPr>
-        <w:sz w:val="16"/>
-        <w:szCs w:val="16"/>
-        <w:lang w:val="it-CH"/>
-      </w:rPr>
-      <w:t>professiunala</w:t>
-    </w:r>
-    <w:proofErr w:type="spellEnd"/>
-    <w:r>
-      <w:rPr>
-        <w:sz w:val="16"/>
-        <w:szCs w:val="16"/>
-        <w:lang w:val="it-CH"/>
-      </w:rPr>
-      <w:t xml:space="preserve"> dal </w:t>
-    </w:r>
-    <w:proofErr w:type="spellStart"/>
-    <w:r>
-      <w:rPr>
-        <w:sz w:val="16"/>
-        <w:szCs w:val="16"/>
-        <w:lang w:val="it-CH"/>
-      </w:rPr>
-      <w:t>Grischun</w:t>
-    </w:r>
-    <w:proofErr w:type="spellEnd"/>
-    <w:r>
-      <w:rPr>
-        <w:sz w:val="16"/>
-        <w:szCs w:val="16"/>
-        <w:lang w:val="it-CH"/>
-      </w:rPr>
-      <w:t>.</w:t>
+      <w:t>innovativa scola universitara professiunala dal Grischun.</w:t>
     </w:r>
     <w:r>
       <w:rPr>
@@ -3494,18 +3123,8 @@
       <w:rPr>
         <w:rStyle w:val="Inhaltssteuerelemente"/>
       </w:rPr>
-      <w:t>$</w:t>
-    </w:r>
-    <w:proofErr w:type="spellStart"/>
-    <w:proofErr w:type="gramStart"/>
-    <w:r>
-      <w:rPr>
-        <w:rStyle w:val="Inhaltssteuerelemente"/>
-      </w:rPr>
-      <w:t>scroll.title</w:t>
-    </w:r>
-    <w:proofErr w:type="spellEnd"/>
-    <w:proofErr w:type="gramEnd"/>
+      <w:t>$scroll.title</w:t>
+    </w:r>
   </w:p>
   <w:p>
     <w:pPr>
@@ -7581,7 +7200,7 @@
 </file>
 
 <file path=customXml/itemProps3.xml><?xml version="1.0" encoding="utf-8"?>
-<ds:datastoreItem xmlns:ds="http://schemas.openxmlformats.org/officeDocument/2006/customXml" ds:itemID="{B2FED4DB-247D-4A07-B311-CD1ADEB31B91}">
+<ds:datastoreItem xmlns:ds="http://schemas.openxmlformats.org/officeDocument/2006/customXml" ds:itemID="{C059F997-44D0-4516-B0EC-A398180D1BCF}">
   <ds:schemaRefs>
     <ds:schemaRef ds:uri="http://schemas.openxmlformats.org/officeDocument/2006/bibliography"/>
   </ds:schemaRefs>

</xml_diff>